<commit_message>
changing the theme of report
</commit_message>
<xml_diff>
--- a/Application/Literacy analysis/Literacy Rate Analysis.docx
+++ b/Application/Literacy analysis/Literacy Rate Analysis.docx
@@ -65,27 +65,18 @@
       <w:pPr>
         <w:pStyle w:val="Heading1"/>
       </w:pPr>
+    </w:p>
+    <w:p>
+      <w:pPr>
+        <w:pStyle w:val="Heading1"/>
+      </w:pPr>
       <w:r>
         <w:t>Libraries and Data Import:</w:t>
       </w:r>
     </w:p>
     <w:p>
       <w:r>
-        <w:t xml:space="preserve"> We began by importing essential Python libraries, including </w:t>
-      </w:r>
-      <w:r>
-        <w:t>Numpy</w:t>
-      </w:r>
-      <w:r>
-        <w:t xml:space="preserve">, pandas, matplotlib, scipy.stats, and statsmodels. These libraries facilitated data manipulation, visualization, and statistical analysis. The dataset, named 'education_districtwise.csv,' was loaded into a pandas DataFrame, and missing values were handled using the </w:t>
-      </w:r>
-      <w:proofErr w:type="gramStart"/>
-      <w:r>
-        <w:t>dropna(</w:t>
-      </w:r>
-      <w:proofErr w:type="gramEnd"/>
-      <w:r>
-        <w:t>) function.</w:t>
+        <w:t xml:space="preserve"> We began by importing essential Python libraries, including Numpy, pandas, matplotlib, scipy.stats, and statsmodels. These libraries facilitated data manipulation, visualization, and statistical analysis. The dataset, named 'education_districtwise.csv,' was loaded into a pandas DataFrame, and missing values were handled using the dropna() function.</w:t>
       </w:r>
     </w:p>
     <w:p>
@@ -94,10 +85,10 @@
           <w:noProof/>
         </w:rPr>
         <w:drawing>
-          <wp:inline distT="0" distB="0" distL="0" distR="0" wp14:anchorId="3811FFFD" wp14:editId="161603BE">
-            <wp:extent cx="5868219" cy="1543265"/>
+          <wp:inline distT="0" distB="0" distL="0" distR="0" wp14:anchorId="43996DDF" wp14:editId="72176EF0">
+            <wp:extent cx="5677692" cy="2667372"/>
             <wp:effectExtent l="0" t="0" r="0" b="0"/>
-            <wp:docPr id="2056443019" name="Picture 2"/>
+            <wp:docPr id="1321284306" name="Picture 2" descr="A screenshot of a computer code&#10;&#10;Description automatically generated"/>
             <wp:cNvGraphicFramePr>
               <a:graphicFrameLocks xmlns:a="http://schemas.openxmlformats.org/drawingml/2006/main" noChangeAspect="1"/>
             </wp:cNvGraphicFramePr>
@@ -105,7 +96,7 @@
               <a:graphicData uri="http://schemas.openxmlformats.org/drawingml/2006/picture">
                 <pic:pic xmlns:pic="http://schemas.openxmlformats.org/drawingml/2006/picture">
                   <pic:nvPicPr>
-                    <pic:cNvPr id="2056443019" name="Picture 2056443019"/>
+                    <pic:cNvPr id="1321284306" name="Picture 2" descr="A screenshot of a computer code&#10;&#10;Description automatically generated"/>
                     <pic:cNvPicPr/>
                   </pic:nvPicPr>
                   <pic:blipFill>
@@ -123,7 +114,7 @@
                   <pic:spPr>
                     <a:xfrm>
                       <a:off x="0" y="0"/>
-                      <a:ext cx="5868219" cy="1543265"/>
+                      <a:ext cx="5677692" cy="2667372"/>
                     </a:xfrm>
                     <a:prstGeom prst="rect">
                       <a:avLst/>
@@ -145,6 +136,11 @@
       <w:pPr>
         <w:pStyle w:val="Heading1"/>
       </w:pPr>
+    </w:p>
+    <w:p>
+      <w:pPr>
+        <w:pStyle w:val="Heading1"/>
+      </w:pPr>
       <w:r>
         <w:t xml:space="preserve">Histogram Plot: </w:t>
       </w:r>
@@ -159,15 +155,18 @@
         </w:rPr>
         <w:t xml:space="preserve"> </w:t>
       </w:r>
+    </w:p>
+    <w:p>
       <w:r>
         <w:rPr>
           <w:noProof/>
         </w:rPr>
+        <w:lastRenderedPageBreak/>
         <w:drawing>
-          <wp:inline distT="0" distB="0" distL="0" distR="0" wp14:anchorId="6506942C" wp14:editId="4DC325C6">
-            <wp:extent cx="5210902" cy="981212"/>
-            <wp:effectExtent l="0" t="0" r="0" b="0"/>
-            <wp:docPr id="523796233" name="Picture 3" descr="A screen shot of a computer&#10;&#10;Description automatically generated"/>
+          <wp:inline distT="0" distB="0" distL="0" distR="0" wp14:anchorId="1C1B0AD6" wp14:editId="134B45EA">
+            <wp:extent cx="5943600" cy="3477260"/>
+            <wp:effectExtent l="0" t="0" r="0" b="8890"/>
+            <wp:docPr id="1352070135" name="Picture 3" descr="A graph with blue lines&#10;&#10;Description automatically generated with medium confidence"/>
             <wp:cNvGraphicFramePr>
               <a:graphicFrameLocks xmlns:a="http://schemas.openxmlformats.org/drawingml/2006/main" noChangeAspect="1"/>
             </wp:cNvGraphicFramePr>
@@ -175,7 +174,7 @@
               <a:graphicData uri="http://schemas.openxmlformats.org/drawingml/2006/picture">
                 <pic:pic xmlns:pic="http://schemas.openxmlformats.org/drawingml/2006/picture">
                   <pic:nvPicPr>
-                    <pic:cNvPr id="523796233" name="Picture 3" descr="A screen shot of a computer&#10;&#10;Description automatically generated"/>
+                    <pic:cNvPr id="1352070135" name="Picture 3" descr="A graph with blue lines&#10;&#10;Description automatically generated with medium confidence"/>
                     <pic:cNvPicPr/>
                   </pic:nvPicPr>
                   <pic:blipFill>
@@ -193,7 +192,7 @@
                   <pic:spPr>
                     <a:xfrm>
                       <a:off x="0" y="0"/>
-                      <a:ext cx="5210902" cy="981212"/>
+                      <a:ext cx="5943600" cy="3477260"/>
                     </a:xfrm>
                     <a:prstGeom prst="rect">
                       <a:avLst/>
@@ -207,60 +206,11 @@
       </w:r>
     </w:p>
     <w:p>
-      <w:r>
-        <w:rPr>
-          <w:noProof/>
-        </w:rPr>
-        <w:drawing>
-          <wp:inline distT="0" distB="0" distL="0" distR="0" wp14:anchorId="580B471D" wp14:editId="7C29121E">
-            <wp:extent cx="3511550" cy="1727703"/>
-            <wp:effectExtent l="0" t="0" r="0" b="0"/>
-            <wp:docPr id="1022464198" name="Picture 7" descr="A graph with blue squares&#10;&#10;Description automatically generated"/>
-            <wp:cNvGraphicFramePr>
-              <a:graphicFrameLocks xmlns:a="http://schemas.openxmlformats.org/drawingml/2006/main" noChangeAspect="1"/>
-            </wp:cNvGraphicFramePr>
-            <a:graphic xmlns:a="http://schemas.openxmlformats.org/drawingml/2006/main">
-              <a:graphicData uri="http://schemas.openxmlformats.org/drawingml/2006/picture">
-                <pic:pic xmlns:pic="http://schemas.openxmlformats.org/drawingml/2006/picture">
-                  <pic:nvPicPr>
-                    <pic:cNvPr id="1022464198" name="Picture 7" descr="A graph with blue squares&#10;&#10;Description automatically generated"/>
-                    <pic:cNvPicPr/>
-                  </pic:nvPicPr>
-                  <pic:blipFill>
-                    <a:blip r:embed="rId7">
-                      <a:extLst>
-                        <a:ext uri="{28A0092B-C50C-407E-A947-70E740481C1C}">
-                          <a14:useLocalDpi xmlns:a14="http://schemas.microsoft.com/office/drawing/2010/main" val="0"/>
-                        </a:ext>
-                      </a:extLst>
-                    </a:blip>
-                    <a:stretch>
-                      <a:fillRect/>
-                    </a:stretch>
-                  </pic:blipFill>
-                  <pic:spPr>
-                    <a:xfrm>
-                      <a:off x="0" y="0"/>
-                      <a:ext cx="3532070" cy="1737799"/>
-                    </a:xfrm>
-                    <a:prstGeom prst="rect">
-                      <a:avLst/>
-                    </a:prstGeom>
-                  </pic:spPr>
-                </pic:pic>
-              </a:graphicData>
-            </a:graphic>
-          </wp:inline>
-        </w:drawing>
-      </w:r>
-    </w:p>
-    <w:p>
       <w:pPr>
         <w:pStyle w:val="Heading1"/>
         <w:ind w:left="-630"/>
       </w:pPr>
       <w:r>
-        <w:lastRenderedPageBreak/>
         <w:t xml:space="preserve">Empirical Rule Verification: </w:t>
       </w:r>
     </w:p>
@@ -277,10 +227,7 @@
         </w:numPr>
       </w:pPr>
       <w:r>
-        <w:t xml:space="preserve">68% of values fall within +/- 1 standard deviation from the </w:t>
-      </w:r>
-      <w:r>
-        <w:t>mean.</w:t>
+        <w:t>68% of values fall within +/- 1 standard deviation from the mean.</w:t>
       </w:r>
     </w:p>
     <w:p>
@@ -291,10 +238,7 @@
         </w:numPr>
       </w:pPr>
       <w:r>
-        <w:t xml:space="preserve">95% of values fall within +/- 2 standard deviations from the </w:t>
-      </w:r>
-      <w:r>
-        <w:t>mean.</w:t>
+        <w:t>95% of values fall within +/- 2 standard deviations from the mean.</w:t>
       </w:r>
     </w:p>
     <w:p>
@@ -305,10 +249,7 @@
         </w:numPr>
       </w:pPr>
       <w:r>
-        <w:t xml:space="preserve">99.7% of values fall within +/- 3 standard deviations from the </w:t>
-      </w:r>
-      <w:r>
-        <w:t>mean.</w:t>
+        <w:t>99.7% of values fall within +/- 3 standard deviations from the mean.</w:t>
       </w:r>
     </w:p>
     <w:p>
@@ -340,7 +281,7 @@
                     <pic:cNvPicPr/>
                   </pic:nvPicPr>
                   <pic:blipFill>
-                    <a:blip r:embed="rId8" cstate="print">
+                    <a:blip r:embed="rId7" cstate="print">
                       <a:extLst>
                         <a:ext uri="{28A0092B-C50C-407E-A947-70E740481C1C}">
                           <a14:useLocalDpi xmlns:a14="http://schemas.microsoft.com/office/drawing/2010/main" val="0"/>
@@ -383,10 +324,10 @@
           <w:noProof/>
         </w:rPr>
         <w:drawing>
-          <wp:inline distT="0" distB="0" distL="0" distR="0" wp14:anchorId="5662ED6F" wp14:editId="3B1CB455">
-            <wp:extent cx="5943600" cy="1238250"/>
+          <wp:inline distT="0" distB="0" distL="0" distR="0" wp14:anchorId="520BC21D" wp14:editId="0FDDA119">
+            <wp:extent cx="5943600" cy="1129665"/>
             <wp:effectExtent l="0" t="0" r="0" b="0"/>
-            <wp:docPr id="1045709740" name="Picture 8" descr="A screen shot of a computer&#10;&#10;Description automatically generated"/>
+            <wp:docPr id="1425941362" name="Picture 4" descr="A white background with text&#10;&#10;Description automatically generated"/>
             <wp:cNvGraphicFramePr>
               <a:graphicFrameLocks xmlns:a="http://schemas.openxmlformats.org/drawingml/2006/main" noChangeAspect="1"/>
             </wp:cNvGraphicFramePr>
@@ -394,7 +335,78 @@
               <a:graphicData uri="http://schemas.openxmlformats.org/drawingml/2006/picture">
                 <pic:pic xmlns:pic="http://schemas.openxmlformats.org/drawingml/2006/picture">
                   <pic:nvPicPr>
-                    <pic:cNvPr id="1045709740" name="Picture 8" descr="A screen shot of a computer&#10;&#10;Description automatically generated"/>
+                    <pic:cNvPr id="1425941362" name="Picture 4" descr="A white background with text&#10;&#10;Description automatically generated"/>
+                    <pic:cNvPicPr/>
+                  </pic:nvPicPr>
+                  <pic:blipFill>
+                    <a:blip r:embed="rId8">
+                      <a:extLst>
+                        <a:ext uri="{28A0092B-C50C-407E-A947-70E740481C1C}">
+                          <a14:useLocalDpi xmlns:a14="http://schemas.microsoft.com/office/drawing/2010/main" val="0"/>
+                        </a:ext>
+                      </a:extLst>
+                    </a:blip>
+                    <a:stretch>
+                      <a:fillRect/>
+                    </a:stretch>
+                  </pic:blipFill>
+                  <pic:spPr>
+                    <a:xfrm>
+                      <a:off x="0" y="0"/>
+                      <a:ext cx="5943600" cy="1129665"/>
+                    </a:xfrm>
+                    <a:prstGeom prst="rect">
+                      <a:avLst/>
+                    </a:prstGeom>
+                  </pic:spPr>
+                </pic:pic>
+              </a:graphicData>
+            </a:graphic>
+          </wp:inline>
+        </w:drawing>
+      </w:r>
+    </w:p>
+    <w:p>
+      <w:pPr>
+        <w:rPr>
+          <w:i/>
+          <w:iCs/>
+        </w:rPr>
+      </w:pPr>
+      <w:r>
+        <w:rPr>
+          <w:i/>
+          <w:iCs/>
+        </w:rPr>
+        <w:t>Output:</w:t>
+      </w:r>
+    </w:p>
+    <w:p>
+      <w:pPr>
+        <w:rPr>
+          <w:i/>
+          <w:iCs/>
+        </w:rPr>
+      </w:pPr>
+      <w:r>
+        <w:rPr>
+          <w:i/>
+          <w:iCs/>
+          <w:noProof/>
+        </w:rPr>
+        <w:drawing>
+          <wp:inline distT="0" distB="0" distL="0" distR="0" wp14:anchorId="1874491F" wp14:editId="34BEA920">
+            <wp:extent cx="5943600" cy="1064260"/>
+            <wp:effectExtent l="0" t="0" r="0" b="2540"/>
+            <wp:docPr id="2064494852" name="Picture 5" descr="A close-up of a white background&#10;&#10;Description automatically generated"/>
+            <wp:cNvGraphicFramePr>
+              <a:graphicFrameLocks xmlns:a="http://schemas.openxmlformats.org/drawingml/2006/main" noChangeAspect="1"/>
+            </wp:cNvGraphicFramePr>
+            <a:graphic xmlns:a="http://schemas.openxmlformats.org/drawingml/2006/main">
+              <a:graphicData uri="http://schemas.openxmlformats.org/drawingml/2006/picture">
+                <pic:pic xmlns:pic="http://schemas.openxmlformats.org/drawingml/2006/picture">
+                  <pic:nvPicPr>
+                    <pic:cNvPr id="2064494852" name="Picture 5" descr="A close-up of a white background&#10;&#10;Description automatically generated"/>
                     <pic:cNvPicPr/>
                   </pic:nvPicPr>
                   <pic:blipFill>
@@ -412,7 +424,7 @@
                   <pic:spPr>
                     <a:xfrm>
                       <a:off x="0" y="0"/>
-                      <a:ext cx="5943600" cy="1238250"/>
+                      <a:ext cx="5943600" cy="1064260"/>
                     </a:xfrm>
                     <a:prstGeom prst="rect">
                       <a:avLst/>
@@ -426,83 +438,11 @@
       </w:r>
     </w:p>
     <w:p>
-      <w:pPr>
+      <w:r>
         <w:rPr>
           <w:i/>
           <w:iCs/>
         </w:rPr>
-      </w:pPr>
-      <w:r>
-        <w:rPr>
-          <w:i/>
-          <w:iCs/>
-        </w:rPr>
-        <w:t>Output:</w:t>
-      </w:r>
-    </w:p>
-    <w:p>
-      <w:pPr>
-        <w:rPr>
-          <w:i/>
-          <w:iCs/>
-        </w:rPr>
-      </w:pPr>
-      <w:r>
-        <w:rPr>
-          <w:i/>
-          <w:iCs/>
-          <w:noProof/>
-        </w:rPr>
-        <w:drawing>
-          <wp:inline distT="0" distB="0" distL="0" distR="0" wp14:anchorId="09B63E15" wp14:editId="366B0581">
-            <wp:extent cx="5839640" cy="1028844"/>
-            <wp:effectExtent l="0" t="0" r="0" b="0"/>
-            <wp:docPr id="814261330" name="Picture 9"/>
-            <wp:cNvGraphicFramePr>
-              <a:graphicFrameLocks xmlns:a="http://schemas.openxmlformats.org/drawingml/2006/main" noChangeAspect="1"/>
-            </wp:cNvGraphicFramePr>
-            <a:graphic xmlns:a="http://schemas.openxmlformats.org/drawingml/2006/main">
-              <a:graphicData uri="http://schemas.openxmlformats.org/drawingml/2006/picture">
-                <pic:pic xmlns:pic="http://schemas.openxmlformats.org/drawingml/2006/picture">
-                  <pic:nvPicPr>
-                    <pic:cNvPr id="814261330" name="Picture 814261330"/>
-                    <pic:cNvPicPr/>
-                  </pic:nvPicPr>
-                  <pic:blipFill>
-                    <a:blip r:embed="rId10">
-                      <a:extLst>
-                        <a:ext uri="{28A0092B-C50C-407E-A947-70E740481C1C}">
-                          <a14:useLocalDpi xmlns:a14="http://schemas.microsoft.com/office/drawing/2010/main" val="0"/>
-                        </a:ext>
-                      </a:extLst>
-                    </a:blip>
-                    <a:stretch>
-                      <a:fillRect/>
-                    </a:stretch>
-                  </pic:blipFill>
-                  <pic:spPr>
-                    <a:xfrm>
-                      <a:off x="0" y="0"/>
-                      <a:ext cx="5839640" cy="1028844"/>
-                    </a:xfrm>
-                    <a:prstGeom prst="rect">
-                      <a:avLst/>
-                    </a:prstGeom>
-                  </pic:spPr>
-                </pic:pic>
-              </a:graphicData>
-            </a:graphic>
-          </wp:inline>
-        </w:drawing>
-      </w:r>
-    </w:p>
-    <w:p>
-      <w:r>
-        <w:rPr>
-          <w:i/>
-          <w:iCs/>
-        </w:rPr>
-        <w:lastRenderedPageBreak/>
         <w:t>Z-Scores and Outlier Detection:</w:t>
       </w:r>
       <w:r>
@@ -530,7 +470,7 @@
                     <pic:cNvPicPr/>
                   </pic:nvPicPr>
                   <pic:blipFill>
-                    <a:blip r:embed="rId11" cstate="print">
+                    <a:blip r:embed="rId10" cstate="print">
                       <a:extLst>
                         <a:ext uri="{28A0092B-C50C-407E-A947-70E740481C1C}">
                           <a14:useLocalDpi xmlns:a14="http://schemas.microsoft.com/office/drawing/2010/main" val="0"/>
@@ -563,10 +503,10 @@
           <w:noProof/>
         </w:rPr>
         <w:drawing>
-          <wp:inline distT="0" distB="0" distL="0" distR="0" wp14:anchorId="307D964C" wp14:editId="0C882137">
-            <wp:extent cx="5943600" cy="1222375"/>
+          <wp:inline distT="0" distB="0" distL="0" distR="0" wp14:anchorId="6E7872BD" wp14:editId="5EA5CEE9">
+            <wp:extent cx="5943600" cy="1071245"/>
             <wp:effectExtent l="0" t="0" r="0" b="0"/>
-            <wp:docPr id="1447534748" name="Picture 11" descr="A screen shot of a computer code&#10;&#10;Description automatically generated"/>
+            <wp:docPr id="1952195935" name="Picture 6" descr="A computer screen shot of a computer code&#10;&#10;Description automatically generated"/>
             <wp:cNvGraphicFramePr>
               <a:graphicFrameLocks xmlns:a="http://schemas.openxmlformats.org/drawingml/2006/main" noChangeAspect="1"/>
             </wp:cNvGraphicFramePr>
@@ -574,7 +514,63 @@
               <a:graphicData uri="http://schemas.openxmlformats.org/drawingml/2006/picture">
                 <pic:pic xmlns:pic="http://schemas.openxmlformats.org/drawingml/2006/picture">
                   <pic:nvPicPr>
-                    <pic:cNvPr id="1447534748" name="Picture 11" descr="A screen shot of a computer code&#10;&#10;Description automatically generated"/>
+                    <pic:cNvPr id="1952195935" name="Picture 6" descr="A computer screen shot of a computer code&#10;&#10;Description automatically generated"/>
+                    <pic:cNvPicPr/>
+                  </pic:nvPicPr>
+                  <pic:blipFill>
+                    <a:blip r:embed="rId11">
+                      <a:extLst>
+                        <a:ext uri="{28A0092B-C50C-407E-A947-70E740481C1C}">
+                          <a14:useLocalDpi xmlns:a14="http://schemas.microsoft.com/office/drawing/2010/main" val="0"/>
+                        </a:ext>
+                      </a:extLst>
+                    </a:blip>
+                    <a:stretch>
+                      <a:fillRect/>
+                    </a:stretch>
+                  </pic:blipFill>
+                  <pic:spPr>
+                    <a:xfrm>
+                      <a:off x="0" y="0"/>
+                      <a:ext cx="5943600" cy="1071245"/>
+                    </a:xfrm>
+                    <a:prstGeom prst="rect">
+                      <a:avLst/>
+                    </a:prstGeom>
+                  </pic:spPr>
+                </pic:pic>
+              </a:graphicData>
+            </a:graphic>
+          </wp:inline>
+        </w:drawing>
+      </w:r>
+    </w:p>
+    <w:p/>
+    <w:p/>
+    <w:p>
+      <w:r>
+        <w:lastRenderedPageBreak/>
+        <w:t xml:space="preserve">Output : </w:t>
+      </w:r>
+    </w:p>
+    <w:p>
+      <w:r>
+        <w:rPr>
+          <w:noProof/>
+        </w:rPr>
+        <w:drawing>
+          <wp:inline distT="0" distB="0" distL="0" distR="0" wp14:anchorId="1AFBADDF" wp14:editId="21A2B152">
+            <wp:extent cx="5525271" cy="876422"/>
+            <wp:effectExtent l="0" t="0" r="0" b="0"/>
+            <wp:docPr id="719903446" name="Picture 7" descr="A black text on a white background&#10;&#10;Description automatically generated"/>
+            <wp:cNvGraphicFramePr>
+              <a:graphicFrameLocks xmlns:a="http://schemas.openxmlformats.org/drawingml/2006/main" noChangeAspect="1"/>
+            </wp:cNvGraphicFramePr>
+            <a:graphic xmlns:a="http://schemas.openxmlformats.org/drawingml/2006/main">
+              <a:graphicData uri="http://schemas.openxmlformats.org/drawingml/2006/picture">
+                <pic:pic xmlns:pic="http://schemas.openxmlformats.org/drawingml/2006/picture">
+                  <pic:nvPicPr>
+                    <pic:cNvPr id="719903446" name="Picture 7" descr="A black text on a white background&#10;&#10;Description automatically generated"/>
                     <pic:cNvPicPr/>
                   </pic:nvPicPr>
                   <pic:blipFill>
@@ -592,60 +588,7 @@
                   <pic:spPr>
                     <a:xfrm>
                       <a:off x="0" y="0"/>
-                      <a:ext cx="5943600" cy="1222375"/>
-                    </a:xfrm>
-                    <a:prstGeom prst="rect">
-                      <a:avLst/>
-                    </a:prstGeom>
-                  </pic:spPr>
-                </pic:pic>
-              </a:graphicData>
-            </a:graphic>
-          </wp:inline>
-        </w:drawing>
-      </w:r>
-    </w:p>
-    <w:p>
-      <w:r>
-        <w:t xml:space="preserve">Output : </w:t>
-      </w:r>
-    </w:p>
-    <w:p>
-      <w:r>
-        <w:rPr>
-          <w:noProof/>
-        </w:rPr>
-        <w:drawing>
-          <wp:inline distT="0" distB="0" distL="0" distR="0" wp14:anchorId="50AECCBD" wp14:editId="53FD5511">
-            <wp:extent cx="5391902" cy="809738"/>
-            <wp:effectExtent l="0" t="0" r="0" b="0"/>
-            <wp:docPr id="1179168536" name="Picture 12" descr="A screen shot of a computer&#10;&#10;Description automatically generated"/>
-            <wp:cNvGraphicFramePr>
-              <a:graphicFrameLocks xmlns:a="http://schemas.openxmlformats.org/drawingml/2006/main" noChangeAspect="1"/>
-            </wp:cNvGraphicFramePr>
-            <a:graphic xmlns:a="http://schemas.openxmlformats.org/drawingml/2006/main">
-              <a:graphicData uri="http://schemas.openxmlformats.org/drawingml/2006/picture">
-                <pic:pic xmlns:pic="http://schemas.openxmlformats.org/drawingml/2006/picture">
-                  <pic:nvPicPr>
-                    <pic:cNvPr id="1179168536" name="Picture 12" descr="A screen shot of a computer&#10;&#10;Description automatically generated"/>
-                    <pic:cNvPicPr/>
-                  </pic:nvPicPr>
-                  <pic:blipFill>
-                    <a:blip r:embed="rId13">
-                      <a:extLst>
-                        <a:ext uri="{28A0092B-C50C-407E-A947-70E740481C1C}">
-                          <a14:useLocalDpi xmlns:a14="http://schemas.microsoft.com/office/drawing/2010/main" val="0"/>
-                        </a:ext>
-                      </a:extLst>
-                    </a:blip>
-                    <a:stretch>
-                      <a:fillRect/>
-                    </a:stretch>
-                  </pic:blipFill>
-                  <pic:spPr>
-                    <a:xfrm>
-                      <a:off x="0" y="0"/>
-                      <a:ext cx="5391902" cy="809738"/>
+                      <a:ext cx="5525271" cy="876422"/>
                     </a:xfrm>
                     <a:prstGeom prst="rect">
                       <a:avLst/>
@@ -1298,6 +1241,7 @@
   <w:style w:type="character" w:default="1" w:styleId="DefaultParagraphFont">
     <w:name w:val="Default Paragraph Font"/>
     <w:uiPriority w:val="1"/>
+    <w:semiHidden/>
     <w:unhideWhenUsed/>
   </w:style>
   <w:style w:type="table" w:default="1" w:styleId="TableNormal">

</xml_diff>